<commit_message>
Updated and dropped dex from all figures and tables.
</commit_message>
<xml_diff>
--- a/0_manuscript/cort_glucose_MS_v1.0.docx
+++ b/0_manuscript/cort_glucose_MS_v1.0.docx
@@ -747,6 +747,26 @@
       <w:pPr>
         <w:rPr>
           <w:rFonts w:ascii="Palatino" w:hAnsi="Palatino"/>
+        </w:rPr>
+      </w:pPr>
+      <w:r>
+        <w:rPr>
+          <w:rFonts w:ascii="Palatino" w:hAnsi="Palatino"/>
+        </w:rPr>
+        <w:t>Cannot be assumed that a strong corticosterone response indicates a strong response in glucose, or other physiological mediators without investigating between- and within-individual variation.</w:t>
+      </w:r>
+    </w:p>
+    <w:p>
+      <w:pPr>
+        <w:rPr>
+          <w:rFonts w:ascii="Palatino" w:hAnsi="Palatino"/>
+        </w:rPr>
+      </w:pPr>
+    </w:p>
+    <w:p>
+      <w:pPr>
+        <w:rPr>
+          <w:rFonts w:ascii="Palatino" w:hAnsi="Palatino"/>
           <w:color w:val="FF0000"/>
         </w:rPr>
       </w:pPr>
@@ -1053,7 +1073,14 @@
         <w:rPr>
           <w:rFonts w:ascii="Palatino" w:hAnsi="Palatino"/>
         </w:rPr>
-        <w:t xml:space="preserve">While some patterns have emerged </w:t>
+        <w:t xml:space="preserve">While some patterns </w:t>
+      </w:r>
+      <w:r>
+        <w:rPr>
+          <w:rFonts w:ascii="Palatino" w:hAnsi="Palatino"/>
+        </w:rPr>
+        <w:lastRenderedPageBreak/>
+        <w:t xml:space="preserve">have emerged </w:t>
       </w:r>
       <w:r>
         <w:rPr>
@@ -1156,14 +1183,7 @@
         <w:rPr>
           <w:rFonts w:ascii="Palatino" w:hAnsi="Palatino"/>
         </w:rPr>
-        <w:t xml:space="preserve">seek to link fitness with </w:t>
-      </w:r>
-      <w:r>
-        <w:rPr>
-          <w:rFonts w:ascii="Palatino" w:hAnsi="Palatino"/>
-        </w:rPr>
-        <w:lastRenderedPageBreak/>
-        <w:t xml:space="preserve">corticosterone </w:t>
+        <w:t xml:space="preserve">seek to link fitness with corticosterone </w:t>
       </w:r>
       <w:r>
         <w:rPr>
@@ -2486,13 +2506,7 @@
         <w:rPr>
           <w:rFonts w:ascii="Palatino" w:hAnsi="Palatino"/>
         </w:rPr>
-        <w:t>T</w:t>
-      </w:r>
-      <w:r>
-        <w:rPr>
-          <w:rFonts w:ascii="Palatino" w:hAnsi="Palatino"/>
-        </w:rPr>
-        <w:t>here is a</w:t>
+        <w:t>There is a</w:t>
       </w:r>
       <w:r>
         <w:rPr>
@@ -2577,7 +2591,14 @@
         <w:rPr>
           <w:rFonts w:ascii="Palatino" w:hAnsi="Palatino"/>
         </w:rPr>
-        <w:t xml:space="preserve">However, this assumption is rarely directly tested and </w:t>
+        <w:t xml:space="preserve">However, this assumption is rarely directly </w:t>
+      </w:r>
+      <w:r>
+        <w:rPr>
+          <w:rFonts w:ascii="Palatino" w:hAnsi="Palatino"/>
+        </w:rPr>
+        <w:lastRenderedPageBreak/>
+        <w:t xml:space="preserve">tested and </w:t>
       </w:r>
       <w:r>
         <w:rPr>
@@ -2644,14 +2665,7 @@
         <w:rPr>
           <w:rFonts w:ascii="Palatino" w:hAnsi="Palatino"/>
         </w:rPr>
-        <w:t xml:space="preserve">Moreover, individuals may differ in their degree of within-individual variation (how tightly linked </w:t>
-      </w:r>
-      <w:r>
-        <w:rPr>
-          <w:rFonts w:ascii="Palatino" w:hAnsi="Palatino"/>
-        </w:rPr>
-        <w:lastRenderedPageBreak/>
-        <w:t xml:space="preserve">corticosterone and glucose are within the same individual when measured multiple times). </w:t>
+        <w:t xml:space="preserve">Moreover, individuals may differ in their degree of within-individual variation (how tightly linked corticosterone and glucose are within the same individual when measured multiple times). </w:t>
       </w:r>
     </w:p>
     <w:p>
@@ -3270,6 +3284,7 @@
         <w:rPr>
           <w:rFonts w:ascii="Palatino" w:hAnsi="Palatino"/>
         </w:rPr>
+        <w:lastRenderedPageBreak/>
         <w:tab/>
         <w:t>We measured glucose from baseline, stress-induced, post-dexamethasone, and post-</w:t>
       </w:r>
@@ -3376,14 +3391,7 @@
         <w:rPr>
           <w:rFonts w:ascii="Palatino" w:hAnsi="Palatino"/>
         </w:rPr>
-        <w:t xml:space="preserve"> repeatable measure of </w:t>
-      </w:r>
-      <w:r>
-        <w:rPr>
-          <w:rFonts w:ascii="Palatino" w:hAnsi="Palatino"/>
-        </w:rPr>
-        <w:lastRenderedPageBreak/>
-        <w:t xml:space="preserve">glucose in this population of tree swallows </w:t>
+        <w:t xml:space="preserve"> repeatable measure of glucose in this population of tree swallows </w:t>
       </w:r>
       <w:r>
         <w:rPr>
@@ -4140,7 +4148,14 @@
         <w:rPr>
           <w:rFonts w:ascii="Palatino" w:hAnsi="Palatino"/>
         </w:rPr>
-        <w:t>) immediately after the stress-induced blood sample was collected at 30 minutes. Dexamethasone is a synthetic glucocorticoid that stimulates negative feedback</w:t>
+        <w:t xml:space="preserve">) immediately after the stress-induced blood sample was </w:t>
+      </w:r>
+      <w:r>
+        <w:rPr>
+          <w:rFonts w:ascii="Palatino" w:hAnsi="Palatino"/>
+        </w:rPr>
+        <w:lastRenderedPageBreak/>
+        <w:t>collected at 30 minutes. Dexamethasone is a synthetic glucocorticoid that stimulates negative feedback</w:t>
       </w:r>
       <w:r>
         <w:rPr>
@@ -4245,7 +4260,6 @@
         <w:rPr>
           <w:rFonts w:ascii="Palatino" w:hAnsi="Palatino"/>
         </w:rPr>
-        <w:lastRenderedPageBreak/>
         <w:t xml:space="preserve">To increase circulating corticosterone, we injected birds with </w:t>
       </w:r>
       <w:r>
@@ -4499,7 +4513,81 @@
           <w:rFonts w:ascii="Palatino" w:hAnsi="Palatino"/>
         </w:rPr>
         <w:tab/>
-        <w:t>We first sought to determine whether glucose and corticosterone differed at a group level for the four different sample types (baseline, induced, post-dexamethasone, and post-</w:t>
+      </w:r>
+      <w:r>
+        <w:rPr>
+          <w:rFonts w:ascii="Palatino" w:hAnsi="Palatino"/>
+        </w:rPr>
+        <w:t>Using a subset of adult samples where multiple measures were available, we first evaluated overall unadjusted repeatability in baseline, stress-induced, and delta (induced – baseline) glucose and corticosterone in a linear mixed model fit with the ‘</w:t>
+      </w:r>
+      <w:proofErr w:type="spellStart"/>
+      <w:r>
+        <w:rPr>
+          <w:rFonts w:ascii="Palatino" w:hAnsi="Palatino"/>
+        </w:rPr>
+        <w:t>rptR</w:t>
+      </w:r>
+      <w:proofErr w:type="spellEnd"/>
+      <w:r>
+        <w:rPr>
+          <w:rFonts w:ascii="Palatino" w:hAnsi="Palatino"/>
+        </w:rPr>
+        <w:t xml:space="preserve">’ package in R </w:t>
+      </w:r>
+      <w:r>
+        <w:rPr>
+          <w:rFonts w:ascii="Palatino" w:hAnsi="Palatino"/>
+        </w:rPr>
+        <w:fldChar w:fldCharType="begin"/>
+      </w:r>
+      <w:r>
+        <w:rPr>
+          <w:rFonts w:ascii="Palatino" w:hAnsi="Palatino"/>
+        </w:rPr>
+        <w:instrText xml:space="preserve"> ADDIN ZOTERO_ITEM CSL_CITATION {"citationID":"Wf4irZpU","properties":{"formattedCitation":"(Stoffel et al., 2017)","plainCitation":"(Stoffel et al., 2017)","noteIndex":0},"citationItems":[{"id":38214,"uris":["http://zotero.org/users/4289944/items/PJG4VTYG"],"uri":["http://zotero.org/users/4289944/items/PJG4VTYG"],"itemData":{"id":38214,"type":"article-journal","container-title":"Methods in Ecology and Evolution","DOI":"10.1111/2041-210x.12797","ISSN":"2041210X","page":"1639-1644","title":"rptR: Repeatability estimation and variance decomposition by generalized linear mixed-effects models","volume":"8","author":[{"family":"Stoffel","given":"Martin A."},{"family":"Nakagawa","given":"Shinichi"},{"family":"Schielzeth","given":"Holger"}],"issued":{"date-parts":[["2017"]]}}}],"schema":"https://github.com/citation-style-language/schema/raw/master/csl-citation.json"} </w:instrText>
+      </w:r>
+      <w:r>
+        <w:rPr>
+          <w:rFonts w:ascii="Palatino" w:hAnsi="Palatino"/>
+        </w:rPr>
+        <w:fldChar w:fldCharType="separate"/>
+      </w:r>
+      <w:r>
+        <w:rPr>
+          <w:rFonts w:ascii="Palatino" w:hAnsi="Palatino"/>
+          <w:noProof/>
+        </w:rPr>
+        <w:t>(Stoffel et al., 2017)</w:t>
+      </w:r>
+      <w:r>
+        <w:rPr>
+          <w:rFonts w:ascii="Palatino" w:hAnsi="Palatino"/>
+        </w:rPr>
+        <w:fldChar w:fldCharType="end"/>
+      </w:r>
+      <w:r>
+        <w:rPr>
+          <w:rFonts w:ascii="Palatino" w:hAnsi="Palatino"/>
+        </w:rPr>
+        <w:t xml:space="preserve">. </w:t>
+      </w:r>
+      <w:r>
+        <w:rPr>
+          <w:rFonts w:ascii="Palatino" w:hAnsi="Palatino"/>
+        </w:rPr>
+        <w:t xml:space="preserve">We </w:t>
+      </w:r>
+      <w:r>
+        <w:rPr>
+          <w:rFonts w:ascii="Palatino" w:hAnsi="Palatino"/>
+        </w:rPr>
+        <w:t>next</w:t>
+      </w:r>
+      <w:r>
+        <w:rPr>
+          <w:rFonts w:ascii="Palatino" w:hAnsi="Palatino"/>
+        </w:rPr>
+        <w:t xml:space="preserve"> sought to determine whether glucose and corticosterone differed at a group level for the four different sample types (baseline, induced, post-dexamethasone, and post-</w:t>
       </w:r>
       <w:r>
         <w:rPr>
@@ -4706,6 +4794,7 @@
         <w:rPr>
           <w:rFonts w:ascii="Palatino" w:hAnsi="Palatino"/>
         </w:rPr>
+        <w:lastRenderedPageBreak/>
         <w:tab/>
         <w:t xml:space="preserve">Finally, </w:t>
       </w:r>
@@ -4791,14 +4880,7 @@
         <w:rPr>
           <w:rFonts w:ascii="Palatino" w:hAnsi="Palatino"/>
         </w:rPr>
-        <w:t xml:space="preserve"> baseline glucose as the response and with corticosterone over the same </w:t>
-      </w:r>
-      <w:r>
-        <w:rPr>
-          <w:rFonts w:ascii="Palatino" w:hAnsi="Palatino"/>
-        </w:rPr>
-        <w:lastRenderedPageBreak/>
-        <w:t xml:space="preserve">interval, mass, and a corticosterone by mass interaction as predictors. These models were fit separately for each population and </w:t>
+        <w:t xml:space="preserve"> baseline glucose as the response and with corticosterone over the same interval, mass, and a corticosterone by mass interaction as predictors. These models were fit separately for each population and </w:t>
       </w:r>
       <w:r>
         <w:rPr>
@@ -5280,19 +5362,7 @@
         <w:rPr>
           <w:rFonts w:ascii="Palatino" w:hAnsi="Palatino"/>
         </w:rPr>
-        <w:t xml:space="preserve"> stress-induced, </w:t>
-      </w:r>
-      <w:r>
-        <w:rPr>
-          <w:rFonts w:ascii="Palatino" w:hAnsi="Palatino"/>
-        </w:rPr>
-        <w:t>102</w:t>
-      </w:r>
-      <w:r>
-        <w:rPr>
-          <w:rFonts w:ascii="Palatino" w:hAnsi="Palatino"/>
-        </w:rPr>
-        <w:t xml:space="preserve"> post-dexamethasone, and </w:t>
+        <w:t xml:space="preserve"> stress-induced, and </w:t>
       </w:r>
       <w:r>
         <w:rPr>
@@ -5407,6 +5477,152 @@
           <w:rFonts w:ascii="Palatino" w:hAnsi="Palatino"/>
         </w:rPr>
         <w:t xml:space="preserve">). </w:t>
+      </w:r>
+    </w:p>
+    <w:p>
+      <w:pPr>
+        <w:rPr>
+          <w:rFonts w:ascii="Palatino" w:hAnsi="Palatino"/>
+        </w:rPr>
+      </w:pPr>
+      <w:r>
+        <w:rPr>
+          <w:rFonts w:ascii="Palatino" w:hAnsi="Palatino"/>
+        </w:rPr>
+        <w:tab/>
+      </w:r>
+      <w:r>
+        <w:rPr>
+          <w:rFonts w:ascii="Palatino" w:hAnsi="Palatino"/>
+        </w:rPr>
+        <w:t xml:space="preserve">Both baseline and stress-induced glucose levels had low, but significant repeatability </w:t>
+      </w:r>
+      <w:r>
+        <w:rPr>
+          <w:rFonts w:ascii="Palatino" w:hAnsi="Palatino"/>
+        </w:rPr>
+        <w:t>(baseline r = 0.1</w:t>
+      </w:r>
+      <w:r>
+        <w:rPr>
+          <w:rFonts w:ascii="Palatino" w:hAnsi="Palatino"/>
+        </w:rPr>
+        <w:t>9</w:t>
+      </w:r>
+      <w:r>
+        <w:rPr>
+          <w:rFonts w:ascii="Palatino" w:hAnsi="Palatino"/>
+        </w:rPr>
+        <w:t>, CI = 0.0</w:t>
+      </w:r>
+      <w:r>
+        <w:rPr>
+          <w:rFonts w:ascii="Palatino" w:hAnsi="Palatino"/>
+        </w:rPr>
+        <w:t>5</w:t>
+      </w:r>
+      <w:r>
+        <w:rPr>
+          <w:rFonts w:ascii="Palatino" w:hAnsi="Palatino"/>
+        </w:rPr>
+        <w:t xml:space="preserve"> to 0.31, likelihood ratio test P = 0.005; stress-induced r = 0.1</w:t>
+      </w:r>
+      <w:r>
+        <w:rPr>
+          <w:rFonts w:ascii="Palatino" w:hAnsi="Palatino"/>
+        </w:rPr>
+        <w:t>5</w:t>
+      </w:r>
+      <w:r>
+        <w:rPr>
+          <w:rFonts w:ascii="Palatino" w:hAnsi="Palatino"/>
+        </w:rPr>
+        <w:t>, CI = 0.02 to 0.29, P = 0.0</w:t>
+      </w:r>
+      <w:r>
+        <w:rPr>
+          <w:rFonts w:ascii="Palatino" w:hAnsi="Palatino"/>
+        </w:rPr>
+        <w:t>2</w:t>
+      </w:r>
+      <w:r>
+        <w:rPr>
+          <w:rFonts w:ascii="Palatino" w:hAnsi="Palatino"/>
+        </w:rPr>
+        <w:t>). In contrast, the change in glucose from baseline to stress-induced samples was not repeatable (glucose response r = 0.03, CI = 0 to 0.1</w:t>
+      </w:r>
+      <w:r>
+        <w:rPr>
+          <w:rFonts w:ascii="Palatino" w:hAnsi="Palatino"/>
+        </w:rPr>
+        <w:t>6</w:t>
+      </w:r>
+      <w:r>
+        <w:rPr>
+          <w:rFonts w:ascii="Palatino" w:hAnsi="Palatino"/>
+        </w:rPr>
+        <w:t xml:space="preserve">, P = 0.33). </w:t>
+      </w:r>
+      <w:r>
+        <w:rPr>
+          <w:rFonts w:ascii="Palatino" w:hAnsi="Palatino"/>
+        </w:rPr>
+        <w:t>Baseline corticosterone also had low, but significant repeatability that was similar to glucose (</w:t>
+      </w:r>
+      <w:r>
+        <w:rPr>
+          <w:rFonts w:ascii="Palatino" w:hAnsi="Palatino"/>
+        </w:rPr>
+        <w:t>baseline corticosterone r = 0.12, CI = 0 to 0.26, P = 0.02. Stress-induced corticosterone and the change in corticosterone had moderately higher repeatability (stress-induced corticosterone r = 0.26, CI = 0.11 to 0.40</w:t>
+      </w:r>
+      <w:r>
+        <w:rPr>
+          <w:rFonts w:ascii="Palatino" w:hAnsi="Palatino"/>
+        </w:rPr>
+        <w:t xml:space="preserve">, P &lt; 0.001; corticosterone response r = 0.26, CI = 0.11 to 0.38, P &lt; 0.001). </w:t>
+      </w:r>
+      <w:r>
+        <w:rPr>
+          <w:rFonts w:ascii="Palatino" w:hAnsi="Palatino"/>
+        </w:rPr>
+        <w:t xml:space="preserve">Note that repeatability estimates for corticosterone, but not glucose, in a subset of these birds were previously reported with similar effect sizes </w:t>
+      </w:r>
+      <w:r>
+        <w:rPr>
+          <w:rFonts w:ascii="Palatino" w:hAnsi="Palatino"/>
+        </w:rPr>
+        <w:fldChar w:fldCharType="begin"/>
+      </w:r>
+      <w:r>
+        <w:rPr>
+          <w:rFonts w:ascii="Palatino" w:hAnsi="Palatino"/>
+        </w:rPr>
+        <w:instrText xml:space="preserve"> ADDIN ZOTERO_ITEM CSL_CITATION {"citationID":"Ow1FWOs1","properties":{"formattedCitation":"(see Table 5 in Vitousek et al., 2018)","plainCitation":"(see Table 5 in Vitousek et al., 2018)","noteIndex":0},"citationItems":[{"id":38430,"uris":["http://zotero.org/users/4289944/items/5VQILXST"],"uri":["http://zotero.org/users/4289944/items/5VQILXST"],"itemData":{"id":38430,"type":"article-journal","container-title":"Frontiers in Ecology and Evolution","DOI":"10.3389/fevo.2018.00042","page":"1-14","title":"Hormones and fitness: Evidence for trade-offs in glucocorticoid regulation across contexts","volume":"6","author":[{"family":"Vitousek","given":"Maren N"},{"family":"Taff","given":"Conor C"},{"family":"Hallinger","given":"Kelly K"},{"family":"Zimmer","given":"Cedric"},{"family":"Winkler","given":"David W"}],"issued":{"date-parts":[["2018"]]}},"prefix":"see Table 5 in "}],"schema":"https://github.com/citation-style-language/schema/raw/master/csl-citation.json"} </w:instrText>
+      </w:r>
+      <w:r>
+        <w:rPr>
+          <w:rFonts w:ascii="Palatino" w:hAnsi="Palatino"/>
+        </w:rPr>
+        <w:fldChar w:fldCharType="separate"/>
+      </w:r>
+      <w:r>
+        <w:rPr>
+          <w:rFonts w:ascii="Palatino" w:hAnsi="Palatino"/>
+          <w:noProof/>
+        </w:rPr>
+        <w:t>(see Table 5 in Vitousek et al., 2018)</w:t>
+      </w:r>
+      <w:r>
+        <w:rPr>
+          <w:rFonts w:ascii="Palatino" w:hAnsi="Palatino"/>
+        </w:rPr>
+        <w:fldChar w:fldCharType="end"/>
+      </w:r>
+      <w:r>
+        <w:rPr>
+          <w:rFonts w:ascii="Palatino" w:hAnsi="Palatino"/>
+        </w:rPr>
+        <w:t>.</w:t>
       </w:r>
     </w:p>
     <w:p>
@@ -5454,6 +5670,7 @@
         <w:rPr>
           <w:rFonts w:ascii="Palatino" w:hAnsi="Palatino"/>
         </w:rPr>
+        <w:lastRenderedPageBreak/>
         <w:tab/>
       </w:r>
       <w:r>
@@ -5616,7 +5833,6 @@
           <w:rFonts w:ascii="Palatino" w:hAnsi="Palatino"/>
           <w:noProof/>
         </w:rPr>
-        <w:lastRenderedPageBreak/>
         <w:drawing>
           <wp:inline distT="0" distB="0" distL="0" distR="0" wp14:anchorId="187B9A7C" wp14:editId="438F3B45">
             <wp:extent cx="3524111" cy="2819290"/>
@@ -5789,7 +6005,14 @@
         <w:rPr>
           <w:rFonts w:ascii="Palatino" w:hAnsi="Palatino"/>
         </w:rPr>
-        <w:t xml:space="preserve">Glucose was similar in both the post-dexamethasone (220.2; CI = 209.8 to 230.5) and post-Cortrosyn groups (218.5; CI = 208.0 to 229.0). </w:t>
+        <w:t>Glucose was similar in both the post-</w:t>
+      </w:r>
+      <w:r>
+        <w:rPr>
+          <w:rFonts w:ascii="Palatino" w:hAnsi="Palatino"/>
+        </w:rPr>
+        <w:lastRenderedPageBreak/>
+        <w:t xml:space="preserve">dexamethasone (220.2; CI = 209.8 to 230.5) and post-Cortrosyn groups (218.5; CI = 208.0 to 229.0). </w:t>
       </w:r>
     </w:p>
     <w:p>
@@ -5804,7 +6027,6 @@
           <w:rFonts w:ascii="Palatino" w:hAnsi="Palatino"/>
           <w:noProof/>
         </w:rPr>
-        <w:lastRenderedPageBreak/>
         <w:drawing>
           <wp:inline distT="0" distB="0" distL="0" distR="0" wp14:anchorId="051B9573" wp14:editId="2A25D9AA">
             <wp:extent cx="3577507" cy="2862006"/>
@@ -9432,7 +9654,7 @@
           <w:b/>
           <w:bCs/>
         </w:rPr>
-        <w:t xml:space="preserve">Taff, C. C., </w:t>
+        <w:t xml:space="preserve">Stoffel, M. A., Nakagawa, S. and </w:t>
       </w:r>
       <w:proofErr w:type="spellStart"/>
       <w:r>
@@ -9441,7 +9663,7 @@
           <w:b/>
           <w:bCs/>
         </w:rPr>
-        <w:t>Schoenle</w:t>
+        <w:t>Schielzeth</w:t>
       </w:r>
       <w:proofErr w:type="spellEnd"/>
       <w:r>
@@ -9450,31 +9672,27 @@
           <w:b/>
           <w:bCs/>
         </w:rPr>
-        <w:t xml:space="preserve">, L. A. and </w:t>
+        <w:t>, H.</w:t>
+      </w:r>
+      <w:r>
+        <w:rPr>
+          <w:rFonts w:ascii="Palatino" w:hAnsi="Palatino"/>
+        </w:rPr>
+        <w:t xml:space="preserve"> (2017). </w:t>
       </w:r>
       <w:proofErr w:type="spellStart"/>
       <w:r>
         <w:rPr>
           <w:rFonts w:ascii="Palatino" w:hAnsi="Palatino"/>
-          <w:b/>
-          <w:bCs/>
-        </w:rPr>
-        <w:t>Vitousek</w:t>
+        </w:rPr>
+        <w:t>rptR</w:t>
       </w:r>
       <w:proofErr w:type="spellEnd"/>
       <w:r>
         <w:rPr>
           <w:rFonts w:ascii="Palatino" w:hAnsi="Palatino"/>
-          <w:b/>
-          <w:bCs/>
-        </w:rPr>
-        <w:t>, M. N.</w:t>
-      </w:r>
-      <w:r>
-        <w:rPr>
-          <w:rFonts w:ascii="Palatino" w:hAnsi="Palatino"/>
-        </w:rPr>
-        <w:t xml:space="preserve"> (2018). The repeatability of glucocorticoids: A review and meta-analysis. </w:t>
+        </w:rPr>
+        <w:t xml:space="preserve">: Repeatability estimation and variance decomposition by generalized linear mixed-effects models. </w:t>
       </w:r>
       <w:r>
         <w:rPr>
@@ -9482,7 +9700,7 @@
           <w:i/>
           <w:iCs/>
         </w:rPr>
-        <w:t>General and Comparative Endocrinology</w:t>
+        <w:t>Methods in Ecology and Evolution</w:t>
       </w:r>
       <w:r>
         <w:rPr>
@@ -9496,13 +9714,13 @@
           <w:b/>
           <w:bCs/>
         </w:rPr>
-        <w:t>260</w:t>
-      </w:r>
-      <w:r>
-        <w:rPr>
-          <w:rFonts w:ascii="Palatino" w:hAnsi="Palatino"/>
-        </w:rPr>
-        <w:t>, 136–145.</w:t>
+        <w:t>8</w:t>
+      </w:r>
+      <w:r>
+        <w:rPr>
+          <w:rFonts w:ascii="Palatino" w:hAnsi="Palatino"/>
+        </w:rPr>
+        <w:t>, 1639–1644.</w:t>
       </w:r>
     </w:p>
     <w:p>
@@ -9518,7 +9736,7 @@
           <w:b/>
           <w:bCs/>
         </w:rPr>
-        <w:t xml:space="preserve">Taff, C. C., Zimmer, C. and </w:t>
+        <w:t xml:space="preserve">Taff, C. C., </w:t>
       </w:r>
       <w:proofErr w:type="spellStart"/>
       <w:r>
@@ -9527,6 +9745,24 @@
           <w:b/>
           <w:bCs/>
         </w:rPr>
+        <w:t>Schoenle</w:t>
+      </w:r>
+      <w:proofErr w:type="spellEnd"/>
+      <w:r>
+        <w:rPr>
+          <w:rFonts w:ascii="Palatino" w:hAnsi="Palatino"/>
+          <w:b/>
+          <w:bCs/>
+        </w:rPr>
+        <w:t xml:space="preserve">, L. A. and </w:t>
+      </w:r>
+      <w:proofErr w:type="spellStart"/>
+      <w:r>
+        <w:rPr>
+          <w:rFonts w:ascii="Palatino" w:hAnsi="Palatino"/>
+          <w:b/>
+          <w:bCs/>
+        </w:rPr>
         <w:t>Vitousek</w:t>
       </w:r>
       <w:proofErr w:type="spellEnd"/>
@@ -9542,7 +9778,7 @@
         <w:rPr>
           <w:rFonts w:ascii="Palatino" w:hAnsi="Palatino"/>
         </w:rPr>
-        <w:t xml:space="preserve"> (2018). Efficacy of negative feedback in the HPA axis predicts recovery from acute challenges. </w:t>
+        <w:t xml:space="preserve"> (2018). The repeatability of glucocorticoids: A review and meta-analysis. </w:t>
       </w:r>
       <w:r>
         <w:rPr>
@@ -9550,7 +9786,7 @@
           <w:i/>
           <w:iCs/>
         </w:rPr>
-        <w:t>Biology Letters</w:t>
+        <w:t>General and Comparative Endocrinology</w:t>
       </w:r>
       <w:r>
         <w:rPr>
@@ -9564,13 +9800,13 @@
           <w:b/>
           <w:bCs/>
         </w:rPr>
-        <w:t>14</w:t>
-      </w:r>
-      <w:r>
-        <w:rPr>
-          <w:rFonts w:ascii="Palatino" w:hAnsi="Palatino"/>
-        </w:rPr>
-        <w:t>, 20180131.</w:t>
+        <w:t>260</w:t>
+      </w:r>
+      <w:r>
+        <w:rPr>
+          <w:rFonts w:ascii="Palatino" w:hAnsi="Palatino"/>
+        </w:rPr>
+        <w:t>, 136–145.</w:t>
       </w:r>
     </w:p>
     <w:p>
@@ -9610,118 +9846,118 @@
         <w:rPr>
           <w:rFonts w:ascii="Palatino" w:hAnsi="Palatino"/>
         </w:rPr>
-        <w:t xml:space="preserve"> (2019a). Achromatic plumage brightness predicts stress resilience and social interactions in tree swallows (</w:t>
-      </w:r>
-      <w:proofErr w:type="spellStart"/>
-      <w:r>
-        <w:rPr>
-          <w:rFonts w:ascii="Palatino" w:hAnsi="Palatino"/>
-        </w:rPr>
-        <w:t>Tachycineta</w:t>
-      </w:r>
-      <w:proofErr w:type="spellEnd"/>
-      <w:r>
-        <w:rPr>
-          <w:rFonts w:ascii="Palatino" w:hAnsi="Palatino"/>
-        </w:rPr>
-        <w:t xml:space="preserve"> bicolor). </w:t>
-      </w:r>
-      <w:proofErr w:type="spellStart"/>
+        <w:t xml:space="preserve"> (2018). Efficacy of negative feedback in the HPA axis predicts recovery from acute challenges. </w:t>
+      </w:r>
       <w:r>
         <w:rPr>
           <w:rFonts w:ascii="Palatino" w:hAnsi="Palatino"/>
           <w:i/>
           <w:iCs/>
         </w:rPr>
-        <w:t>Behav</w:t>
+        <w:t>Biology Letters</w:t>
+      </w:r>
+      <w:r>
+        <w:rPr>
+          <w:rFonts w:ascii="Palatino" w:hAnsi="Palatino"/>
+        </w:rPr>
+        <w:t xml:space="preserve"> </w:t>
+      </w:r>
+      <w:r>
+        <w:rPr>
+          <w:rFonts w:ascii="Palatino" w:hAnsi="Palatino"/>
+          <w:b/>
+          <w:bCs/>
+        </w:rPr>
+        <w:t>14</w:t>
+      </w:r>
+      <w:r>
+        <w:rPr>
+          <w:rFonts w:ascii="Palatino" w:hAnsi="Palatino"/>
+        </w:rPr>
+        <w:t>, 20180131.</w:t>
+      </w:r>
+    </w:p>
+    <w:p>
+      <w:pPr>
+        <w:pStyle w:val="Bibliography"/>
+        <w:rPr>
+          <w:rFonts w:ascii="Palatino" w:hAnsi="Palatino"/>
+        </w:rPr>
+      </w:pPr>
+      <w:r>
+        <w:rPr>
+          <w:rFonts w:ascii="Palatino" w:hAnsi="Palatino"/>
+          <w:b/>
+          <w:bCs/>
+        </w:rPr>
+        <w:t xml:space="preserve">Taff, C. C., Zimmer, C. and </w:t>
+      </w:r>
+      <w:proofErr w:type="spellStart"/>
+      <w:r>
+        <w:rPr>
+          <w:rFonts w:ascii="Palatino" w:hAnsi="Palatino"/>
+          <w:b/>
+          <w:bCs/>
+        </w:rPr>
+        <w:t>Vitousek</w:t>
       </w:r>
       <w:proofErr w:type="spellEnd"/>
+      <w:r>
+        <w:rPr>
+          <w:rFonts w:ascii="Palatino" w:hAnsi="Palatino"/>
+          <w:b/>
+          <w:bCs/>
+        </w:rPr>
+        <w:t>, M. N.</w:t>
+      </w:r>
+      <w:r>
+        <w:rPr>
+          <w:rFonts w:ascii="Palatino" w:hAnsi="Palatino"/>
+        </w:rPr>
+        <w:t xml:space="preserve"> (2019a). Achromatic plumage brightness predicts stress resilience and social interactions in tree swallows (</w:t>
+      </w:r>
+      <w:proofErr w:type="spellStart"/>
+      <w:r>
+        <w:rPr>
+          <w:rFonts w:ascii="Palatino" w:hAnsi="Palatino"/>
+        </w:rPr>
+        <w:t>Tachycineta</w:t>
+      </w:r>
+      <w:proofErr w:type="spellEnd"/>
+      <w:r>
+        <w:rPr>
+          <w:rFonts w:ascii="Palatino" w:hAnsi="Palatino"/>
+        </w:rPr>
+        <w:t xml:space="preserve"> bicolor). </w:t>
+      </w:r>
+      <w:proofErr w:type="spellStart"/>
       <w:r>
         <w:rPr>
           <w:rFonts w:ascii="Palatino" w:hAnsi="Palatino"/>
           <w:i/>
           <w:iCs/>
         </w:rPr>
-        <w:t xml:space="preserve"> </w:t>
-      </w:r>
-      <w:proofErr w:type="spellStart"/>
+        <w:t>Behav</w:t>
+      </w:r>
+      <w:proofErr w:type="spellEnd"/>
       <w:r>
         <w:rPr>
           <w:rFonts w:ascii="Palatino" w:hAnsi="Palatino"/>
           <w:i/>
           <w:iCs/>
         </w:rPr>
-        <w:t>Ecol</w:t>
-      </w:r>
-      <w:proofErr w:type="spellEnd"/>
-      <w:r>
-        <w:rPr>
-          <w:rFonts w:ascii="Palatino" w:hAnsi="Palatino"/>
-        </w:rPr>
         <w:t xml:space="preserve"> </w:t>
       </w:r>
-      <w:r>
-        <w:rPr>
-          <w:rFonts w:ascii="Palatino" w:hAnsi="Palatino"/>
-          <w:b/>
-          <w:bCs/>
-        </w:rPr>
-        <w:t>30</w:t>
-      </w:r>
-      <w:r>
-        <w:rPr>
-          <w:rFonts w:ascii="Palatino" w:hAnsi="Palatino"/>
-        </w:rPr>
-        <w:t>, 733–745.</w:t>
-      </w:r>
-    </w:p>
-    <w:p>
-      <w:pPr>
-        <w:pStyle w:val="Bibliography"/>
-        <w:rPr>
-          <w:rFonts w:ascii="Palatino" w:hAnsi="Palatino"/>
-        </w:rPr>
-      </w:pPr>
-      <w:r>
-        <w:rPr>
-          <w:rFonts w:ascii="Palatino" w:hAnsi="Palatino"/>
-          <w:b/>
-          <w:bCs/>
-        </w:rPr>
-        <w:t xml:space="preserve">Taff, C. C., Campagna, L. and </w:t>
-      </w:r>
       <w:proofErr w:type="spellStart"/>
-      <w:r>
-        <w:rPr>
-          <w:rFonts w:ascii="Palatino" w:hAnsi="Palatino"/>
-          <w:b/>
-          <w:bCs/>
-        </w:rPr>
-        <w:t>Vitousek</w:t>
-      </w:r>
-      <w:proofErr w:type="spellEnd"/>
-      <w:r>
-        <w:rPr>
-          <w:rFonts w:ascii="Palatino" w:hAnsi="Palatino"/>
-          <w:b/>
-          <w:bCs/>
-        </w:rPr>
-        <w:t>, M. N.</w:t>
-      </w:r>
-      <w:r>
-        <w:rPr>
-          <w:rFonts w:ascii="Palatino" w:hAnsi="Palatino"/>
-        </w:rPr>
-        <w:t xml:space="preserve"> (2019b). Genome-wide variation in DNA methylation is associated with stress resilience and plumage brightness in a wild bird. </w:t>
-      </w:r>
       <w:r>
         <w:rPr>
           <w:rFonts w:ascii="Palatino" w:hAnsi="Palatino"/>
           <w:i/>
           <w:iCs/>
         </w:rPr>
-        <w:t>Molecular Ecology</w:t>
-      </w:r>
+        <w:t>Ecol</w:t>
+      </w:r>
+      <w:proofErr w:type="spellEnd"/>
       <w:r>
         <w:rPr>
           <w:rFonts w:ascii="Palatino" w:hAnsi="Palatino"/>
@@ -9734,13 +9970,13 @@
           <w:b/>
           <w:bCs/>
         </w:rPr>
-        <w:t>28</w:t>
-      </w:r>
-      <w:r>
-        <w:rPr>
-          <w:rFonts w:ascii="Palatino" w:hAnsi="Palatino"/>
-        </w:rPr>
-        <w:t>, 3722–3737.</w:t>
+        <w:t>30</w:t>
+      </w:r>
+      <w:r>
+        <w:rPr>
+          <w:rFonts w:ascii="Palatino" w:hAnsi="Palatino"/>
+        </w:rPr>
+        <w:t>, 733–745.</w:t>
       </w:r>
     </w:p>
     <w:p>
@@ -9756,7 +9992,7 @@
           <w:b/>
           <w:bCs/>
         </w:rPr>
-        <w:t xml:space="preserve">Taff, C. C., Zimmer, C., Scheck, D., Ryan, T. A., </w:t>
+        <w:t xml:space="preserve">Taff, C. C., Campagna, L. and </w:t>
       </w:r>
       <w:proofErr w:type="spellStart"/>
       <w:r>
@@ -9765,7 +10001,7 @@
           <w:b/>
           <w:bCs/>
         </w:rPr>
-        <w:t>Houtz</w:t>
+        <w:t>Vitousek</w:t>
       </w:r>
       <w:proofErr w:type="spellEnd"/>
       <w:r>
@@ -9774,39 +10010,108 @@
           <w:b/>
           <w:bCs/>
         </w:rPr>
-        <w:t xml:space="preserve">, J. L., Smee, M. R., Hendry, T. A. and </w:t>
-      </w:r>
-      <w:proofErr w:type="spellStart"/>
-      <w:r>
-        <w:rPr>
-          <w:rFonts w:ascii="Palatino" w:hAnsi="Palatino"/>
-          <w:b/>
-          <w:bCs/>
-        </w:rPr>
-        <w:t>Vitousek</w:t>
-      </w:r>
-      <w:proofErr w:type="spellEnd"/>
-      <w:r>
-        <w:rPr>
-          <w:rFonts w:ascii="Palatino" w:hAnsi="Palatino"/>
-          <w:b/>
-          <w:bCs/>
-        </w:rPr>
         <w:t>, M. N.</w:t>
       </w:r>
       <w:r>
         <w:rPr>
           <w:rFonts w:ascii="Palatino" w:hAnsi="Palatino"/>
         </w:rPr>
-        <w:t xml:space="preserve"> (2019c). Plumage manipulation alters the integration of social behavior, physiology, internal microbiome, and fitness. </w:t>
-      </w:r>
-      <w:proofErr w:type="spellStart"/>
+        <w:t xml:space="preserve"> (2019b). Genome-wide variation in DNA methylation is associated with stress resilience and plumage brightness in a wild bird. </w:t>
+      </w:r>
       <w:r>
         <w:rPr>
           <w:rFonts w:ascii="Palatino" w:hAnsi="Palatino"/>
           <w:i/>
           <w:iCs/>
         </w:rPr>
+        <w:t>Molecular Ecology</w:t>
+      </w:r>
+      <w:r>
+        <w:rPr>
+          <w:rFonts w:ascii="Palatino" w:hAnsi="Palatino"/>
+        </w:rPr>
+        <w:t xml:space="preserve"> </w:t>
+      </w:r>
+      <w:r>
+        <w:rPr>
+          <w:rFonts w:ascii="Palatino" w:hAnsi="Palatino"/>
+          <w:b/>
+          <w:bCs/>
+        </w:rPr>
+        <w:t>28</w:t>
+      </w:r>
+      <w:r>
+        <w:rPr>
+          <w:rFonts w:ascii="Palatino" w:hAnsi="Palatino"/>
+        </w:rPr>
+        <w:t>, 3722–3737.</w:t>
+      </w:r>
+    </w:p>
+    <w:p>
+      <w:pPr>
+        <w:pStyle w:val="Bibliography"/>
+        <w:rPr>
+          <w:rFonts w:ascii="Palatino" w:hAnsi="Palatino"/>
+        </w:rPr>
+      </w:pPr>
+      <w:r>
+        <w:rPr>
+          <w:rFonts w:ascii="Palatino" w:hAnsi="Palatino"/>
+          <w:b/>
+          <w:bCs/>
+        </w:rPr>
+        <w:lastRenderedPageBreak/>
+        <w:t xml:space="preserve">Taff, C. C., Zimmer, C., Scheck, D., Ryan, T. A., </w:t>
+      </w:r>
+      <w:proofErr w:type="spellStart"/>
+      <w:r>
+        <w:rPr>
+          <w:rFonts w:ascii="Palatino" w:hAnsi="Palatino"/>
+          <w:b/>
+          <w:bCs/>
+        </w:rPr>
+        <w:t>Houtz</w:t>
+      </w:r>
+      <w:proofErr w:type="spellEnd"/>
+      <w:r>
+        <w:rPr>
+          <w:rFonts w:ascii="Palatino" w:hAnsi="Palatino"/>
+          <w:b/>
+          <w:bCs/>
+        </w:rPr>
+        <w:t xml:space="preserve">, J. L., Smee, M. R., Hendry, T. A. and </w:t>
+      </w:r>
+      <w:proofErr w:type="spellStart"/>
+      <w:r>
+        <w:rPr>
+          <w:rFonts w:ascii="Palatino" w:hAnsi="Palatino"/>
+          <w:b/>
+          <w:bCs/>
+        </w:rPr>
+        <w:t>Vitousek</w:t>
+      </w:r>
+      <w:proofErr w:type="spellEnd"/>
+      <w:r>
+        <w:rPr>
+          <w:rFonts w:ascii="Palatino" w:hAnsi="Palatino"/>
+          <w:b/>
+          <w:bCs/>
+        </w:rPr>
+        <w:t>, M. N.</w:t>
+      </w:r>
+      <w:r>
+        <w:rPr>
+          <w:rFonts w:ascii="Palatino" w:hAnsi="Palatino"/>
+        </w:rPr>
+        <w:t xml:space="preserve"> (2019c). Plumage manipulation alters the integration of social behavior, physiology, internal microbiome, and fitness. </w:t>
+      </w:r>
+      <w:proofErr w:type="spellStart"/>
+      <w:r>
+        <w:rPr>
+          <w:rFonts w:ascii="Palatino" w:hAnsi="Palatino"/>
+          <w:i/>
+          <w:iCs/>
+        </w:rPr>
         <w:t>bioRxiv</w:t>
       </w:r>
       <w:proofErr w:type="spellEnd"/>
@@ -9824,6 +10129,84 @@
           <w:rFonts w:ascii="Palatino" w:hAnsi="Palatino"/>
         </w:rPr>
       </w:pPr>
+      <w:proofErr w:type="spellStart"/>
+      <w:r>
+        <w:rPr>
+          <w:rFonts w:ascii="Palatino" w:hAnsi="Palatino"/>
+          <w:b/>
+          <w:bCs/>
+        </w:rPr>
+        <w:t>Vitousek</w:t>
+      </w:r>
+      <w:proofErr w:type="spellEnd"/>
+      <w:r>
+        <w:rPr>
+          <w:rFonts w:ascii="Palatino" w:hAnsi="Palatino"/>
+          <w:b/>
+          <w:bCs/>
+        </w:rPr>
+        <w:t xml:space="preserve">, M. N., Taff, C. C., </w:t>
+      </w:r>
+      <w:proofErr w:type="spellStart"/>
+      <w:r>
+        <w:rPr>
+          <w:rFonts w:ascii="Palatino" w:hAnsi="Palatino"/>
+          <w:b/>
+          <w:bCs/>
+        </w:rPr>
+        <w:t>Hallinger</w:t>
+      </w:r>
+      <w:proofErr w:type="spellEnd"/>
+      <w:r>
+        <w:rPr>
+          <w:rFonts w:ascii="Palatino" w:hAnsi="Palatino"/>
+          <w:b/>
+          <w:bCs/>
+        </w:rPr>
+        <w:t>, K. K., Zimmer, C. and Winkler, D. W.</w:t>
+      </w:r>
+      <w:r>
+        <w:rPr>
+          <w:rFonts w:ascii="Palatino" w:hAnsi="Palatino"/>
+        </w:rPr>
+        <w:t xml:space="preserve"> (2018). Hormones and fitness: Evidence for trade-offs in glucocorticoid regulation across contexts. </w:t>
+      </w:r>
+      <w:r>
+        <w:rPr>
+          <w:rFonts w:ascii="Palatino" w:hAnsi="Palatino"/>
+          <w:i/>
+          <w:iCs/>
+        </w:rPr>
+        <w:t>Frontiers in Ecology and Evolution</w:t>
+      </w:r>
+      <w:r>
+        <w:rPr>
+          <w:rFonts w:ascii="Palatino" w:hAnsi="Palatino"/>
+        </w:rPr>
+        <w:t xml:space="preserve"> </w:t>
+      </w:r>
+      <w:r>
+        <w:rPr>
+          <w:rFonts w:ascii="Palatino" w:hAnsi="Palatino"/>
+          <w:b/>
+          <w:bCs/>
+        </w:rPr>
+        <w:t>6</w:t>
+      </w:r>
+      <w:r>
+        <w:rPr>
+          <w:rFonts w:ascii="Palatino" w:hAnsi="Palatino"/>
+        </w:rPr>
+        <w:t>, 1–14.</w:t>
+      </w:r>
+    </w:p>
+    <w:p>
+      <w:pPr>
+        <w:pStyle w:val="Bibliography"/>
+        <w:rPr>
+          <w:rFonts w:ascii="Palatino" w:hAnsi="Palatino"/>
+        </w:rPr>
+      </w:pPr>
       <w:r>
         <w:rPr>
           <w:rFonts w:ascii="Palatino" w:hAnsi="Palatino"/>
@@ -9908,14 +10291,7 @@
         <w:rPr>
           <w:rFonts w:ascii="Palatino" w:hAnsi="Palatino"/>
         </w:rPr>
-        <w:t xml:space="preserve"> (2020). Full </w:t>
-      </w:r>
-      <w:r>
-        <w:rPr>
-          <w:rFonts w:ascii="Palatino" w:hAnsi="Palatino"/>
-        </w:rPr>
-        <w:lastRenderedPageBreak/>
-        <w:t xml:space="preserve">lifetime perspectives on the costs and benefits of lay-date variation in tree swallows. </w:t>
+        <w:t xml:space="preserve"> (2020). Full lifetime perspectives on the costs and benefits of lay-date variation in tree swallows. </w:t>
       </w:r>
       <w:r>
         <w:rPr>

</xml_diff>